<commit_message>
Criando nova branch v5-chatGPT_Assit com atualizações
</commit_message>
<xml_diff>
--- a/lotofacil.docx
+++ b/lotofacil.docx
@@ -2225,7 +2225,7 @@
       <w:pPr>
         <w:spacing w:before="100" w:beforeAutospacing="1" w:after="100" w:afterAutospacing="1" w:line="240" w:lineRule="auto"/>
         <w:rPr>
-          <w:rFonts w:ascii="Times New Roman" w:eastAsia="Times New Roman" w:hAnsi="Times New Roman" w:cs="Times New Roman"/>
+          <w:rFonts w:ascii="Segoe UI Emoji" w:eastAsia="Times New Roman" w:hAnsi="Segoe UI Emoji" w:cs="Segoe UI Emoji"/>
           <w:sz w:val="24"/>
           <w:szCs w:val="24"/>
           <w:lang w:eastAsia="pt-BR"/>
@@ -2268,6 +2268,1813 @@
         </w:rPr>
         <w:t>🔥</w:t>
       </w:r>
+    </w:p>
+    <w:p>
+      <w:pPr>
+        <w:rPr>
+          <w:rFonts w:ascii="Segoe UI Emoji" w:eastAsia="Times New Roman" w:hAnsi="Segoe UI Emoji" w:cs="Segoe UI Emoji"/>
+          <w:sz w:val="24"/>
+          <w:szCs w:val="24"/>
+          <w:lang w:eastAsia="pt-BR"/>
+        </w:rPr>
+      </w:pPr>
+      <w:r>
+        <w:rPr>
+          <w:rFonts w:ascii="Segoe UI Emoji" w:eastAsia="Times New Roman" w:hAnsi="Segoe UI Emoji" w:cs="Segoe UI Emoji"/>
+          <w:sz w:val="24"/>
+          <w:szCs w:val="24"/>
+          <w:lang w:eastAsia="pt-BR"/>
+        </w:rPr>
+        <w:br w:type="page"/>
+      </w:r>
+    </w:p>
+    <w:p>
+      <w:pPr>
+        <w:pStyle w:val="NormalWeb"/>
+      </w:pPr>
+      <w:r>
+        <w:lastRenderedPageBreak/>
+        <w:t>AJUSTES NO PROJETO</w:t>
+      </w:r>
+      <w:r>
+        <w:br/>
+      </w:r>
+      <w:r>
+        <w:br/>
+      </w:r>
+      <w:r>
+        <w:t xml:space="preserve">Aqui está a documentação atualizada do seu projeto </w:t>
+      </w:r>
+      <w:proofErr w:type="spellStart"/>
+      <w:r>
+        <w:rPr>
+          <w:rStyle w:val="Forte"/>
+        </w:rPr>
+        <w:t>Lotofácil</w:t>
+      </w:r>
+      <w:proofErr w:type="spellEnd"/>
+      <w:r>
+        <w:rPr>
+          <w:rStyle w:val="Forte"/>
+        </w:rPr>
+        <w:t xml:space="preserve"> Análise</w:t>
+      </w:r>
+      <w:r>
+        <w:t>, incorporando as últimas alterações nos módulos de predição, geração de jogos e interface do painel.</w:t>
+      </w:r>
+    </w:p>
+    <w:p>
+      <w:r>
+        <w:pict w14:anchorId="1237CCE4">
+          <v:rect id="_x0000_i1026" style="width:0;height:1.5pt" o:hralign="center" o:hrstd="t" o:hr="t" fillcolor="#a0a0a0" stroked="f"/>
+        </w:pict>
+      </w:r>
+    </w:p>
+    <w:p>
+      <w:pPr>
+        <w:pStyle w:val="Ttulo1"/>
+      </w:pPr>
+      <w:r>
+        <w:rPr>
+          <w:rStyle w:val="Forte"/>
+          <w:b w:val="0"/>
+          <w:bCs w:val="0"/>
+        </w:rPr>
+        <w:t xml:space="preserve">Documentação do Projeto </w:t>
+      </w:r>
+      <w:proofErr w:type="spellStart"/>
+      <w:r>
+        <w:rPr>
+          <w:rStyle w:val="Forte"/>
+          <w:b w:val="0"/>
+          <w:bCs w:val="0"/>
+        </w:rPr>
+        <w:t>Lotofácil</w:t>
+      </w:r>
+      <w:proofErr w:type="spellEnd"/>
+      <w:r>
+        <w:rPr>
+          <w:rStyle w:val="Forte"/>
+          <w:b w:val="0"/>
+          <w:bCs w:val="0"/>
+        </w:rPr>
+        <w:t xml:space="preserve"> Análise</w:t>
+      </w:r>
+    </w:p>
+    <w:p>
+      <w:pPr>
+        <w:pStyle w:val="Ttulo2"/>
+      </w:pPr>
+      <w:r>
+        <w:rPr>
+          <w:rStyle w:val="Forte"/>
+          <w:b/>
+          <w:bCs/>
+        </w:rPr>
+        <w:t>Descrição Geral</w:t>
+      </w:r>
+    </w:p>
+    <w:p>
+      <w:pPr>
+        <w:pStyle w:val="NormalWeb"/>
+      </w:pPr>
+      <w:r>
+        <w:t xml:space="preserve">Este projeto utiliza análise preditiva aplicada à </w:t>
+      </w:r>
+      <w:proofErr w:type="spellStart"/>
+      <w:r>
+        <w:t>Lotofácil</w:t>
+      </w:r>
+      <w:proofErr w:type="spellEnd"/>
+      <w:r>
+        <w:t>, explorando abordagens como modelos supervisionados (</w:t>
+      </w:r>
+      <w:proofErr w:type="spellStart"/>
+      <w:r>
+        <w:t>RandomForest</w:t>
+      </w:r>
+      <w:proofErr w:type="spellEnd"/>
+      <w:r>
+        <w:t xml:space="preserve"> e MLP), frequência condicional e </w:t>
+      </w:r>
+      <w:proofErr w:type="spellStart"/>
+      <w:r>
+        <w:t>clustering</w:t>
+      </w:r>
+      <w:proofErr w:type="spellEnd"/>
+      <w:r>
+        <w:t>. O sistema permite gerar sugestões de apostas com base em padrões históricos, apresentar estatísticas e gerenciar apostas em uma interface interativa.</w:t>
+      </w:r>
+    </w:p>
+    <w:p>
+      <w:r>
+        <w:pict w14:anchorId="01BC0805">
+          <v:rect id="_x0000_i1027" style="width:0;height:1.5pt" o:hralign="center" o:hrstd="t" o:hr="t" fillcolor="#a0a0a0" stroked="f"/>
+        </w:pict>
+      </w:r>
+    </w:p>
+    <w:p>
+      <w:pPr>
+        <w:pStyle w:val="Ttulo2"/>
+      </w:pPr>
+      <w:r>
+        <w:rPr>
+          <w:rStyle w:val="Forte"/>
+          <w:b/>
+          <w:bCs/>
+        </w:rPr>
+        <w:t>1. Estrutura do Projeto</w:t>
+      </w:r>
+    </w:p>
+    <w:p>
+      <w:pPr>
+        <w:pStyle w:val="NormalWeb"/>
+      </w:pPr>
+      <w:r>
+        <w:t>A estrutura principal do projeto inclui os seguintes módulos:</w:t>
+      </w:r>
+    </w:p>
+    <w:tbl>
+      <w:tblPr>
+        <w:tblW w:w="0" w:type="auto"/>
+        <w:tblCellSpacing w:w="15" w:type="dxa"/>
+        <w:tblCellMar>
+          <w:top w:w="15" w:type="dxa"/>
+          <w:left w:w="15" w:type="dxa"/>
+          <w:bottom w:w="15" w:type="dxa"/>
+          <w:right w:w="15" w:type="dxa"/>
+        </w:tblCellMar>
+        <w:tblLook w:val="04A0" w:firstRow="1" w:lastRow="0" w:firstColumn="1" w:lastColumn="0" w:noHBand="0" w:noVBand="1"/>
+      </w:tblPr>
+      <w:tblGrid>
+        <w:gridCol w:w="1667"/>
+        <w:gridCol w:w="6837"/>
+      </w:tblGrid>
+      <w:tr>
+        <w:trPr>
+          <w:tblHeader/>
+          <w:tblCellSpacing w:w="15" w:type="dxa"/>
+        </w:trPr>
+        <w:tc>
+          <w:tcPr>
+            <w:tcW w:w="0" w:type="auto"/>
+            <w:vAlign w:val="center"/>
+            <w:hideMark/>
+          </w:tcPr>
+          <w:p>
+            <w:pPr>
+              <w:jc w:val="center"/>
+              <w:rPr>
+                <w:b/>
+                <w:bCs/>
+              </w:rPr>
+            </w:pPr>
+            <w:r>
+              <w:rPr>
+                <w:b/>
+                <w:bCs/>
+              </w:rPr>
+              <w:t>Módulo</w:t>
+            </w:r>
+          </w:p>
+        </w:tc>
+        <w:tc>
+          <w:tcPr>
+            <w:tcW w:w="0" w:type="auto"/>
+            <w:vAlign w:val="center"/>
+            <w:hideMark/>
+          </w:tcPr>
+          <w:p>
+            <w:pPr>
+              <w:jc w:val="center"/>
+              <w:rPr>
+                <w:b/>
+                <w:bCs/>
+              </w:rPr>
+            </w:pPr>
+            <w:r>
+              <w:rPr>
+                <w:b/>
+                <w:bCs/>
+              </w:rPr>
+              <w:t>Descrição</w:t>
+            </w:r>
+          </w:p>
+        </w:tc>
+      </w:tr>
+      <w:tr>
+        <w:trPr>
+          <w:tblCellSpacing w:w="15" w:type="dxa"/>
+        </w:trPr>
+        <w:tc>
+          <w:tcPr>
+            <w:tcW w:w="0" w:type="auto"/>
+            <w:vAlign w:val="center"/>
+            <w:hideMark/>
+          </w:tcPr>
+          <w:p>
+            <w:r>
+              <w:rPr>
+                <w:rStyle w:val="Forte"/>
+              </w:rPr>
+              <w:t>dados.py</w:t>
+            </w:r>
+          </w:p>
+        </w:tc>
+        <w:tc>
+          <w:tcPr>
+            <w:tcW w:w="0" w:type="auto"/>
+            <w:vAlign w:val="center"/>
+            <w:hideMark/>
+          </w:tcPr>
+          <w:p>
+            <w:r>
+              <w:t xml:space="preserve">Responsável por carregar e validar os dados históricos da </w:t>
+            </w:r>
+            <w:proofErr w:type="spellStart"/>
+            <w:r>
+              <w:t>Lotofácil</w:t>
+            </w:r>
+            <w:proofErr w:type="spellEnd"/>
+            <w:r>
+              <w:t>.</w:t>
+            </w:r>
+          </w:p>
+        </w:tc>
+      </w:tr>
+      <w:tr>
+        <w:trPr>
+          <w:tblCellSpacing w:w="15" w:type="dxa"/>
+        </w:trPr>
+        <w:tc>
+          <w:tcPr>
+            <w:tcW w:w="0" w:type="auto"/>
+            <w:vAlign w:val="center"/>
+            <w:hideMark/>
+          </w:tcPr>
+          <w:p>
+            <w:r>
+              <w:rPr>
+                <w:rStyle w:val="Forte"/>
+              </w:rPr>
+              <w:t>frequencia.py</w:t>
+            </w:r>
+          </w:p>
+        </w:tc>
+        <w:tc>
+          <w:tcPr>
+            <w:tcW w:w="0" w:type="auto"/>
+            <w:vAlign w:val="center"/>
+            <w:hideMark/>
+          </w:tcPr>
+          <w:p>
+            <w:r>
+              <w:t xml:space="preserve">Implementa a análise baseada em frequência condicional, gerando uma matriz de </w:t>
+            </w:r>
+            <w:proofErr w:type="spellStart"/>
+            <w:r>
+              <w:t>co-ocorrência</w:t>
+            </w:r>
+            <w:proofErr w:type="spellEnd"/>
+            <w:r>
+              <w:t xml:space="preserve"> entre os números sorteados.</w:t>
+            </w:r>
+          </w:p>
+        </w:tc>
+      </w:tr>
+      <w:tr>
+        <w:trPr>
+          <w:tblCellSpacing w:w="15" w:type="dxa"/>
+        </w:trPr>
+        <w:tc>
+          <w:tcPr>
+            <w:tcW w:w="0" w:type="auto"/>
+            <w:vAlign w:val="center"/>
+            <w:hideMark/>
+          </w:tcPr>
+          <w:p>
+            <w:r>
+              <w:rPr>
+                <w:rStyle w:val="Forte"/>
+              </w:rPr>
+              <w:t>clustering.py</w:t>
+            </w:r>
+          </w:p>
+        </w:tc>
+        <w:tc>
+          <w:tcPr>
+            <w:tcW w:w="0" w:type="auto"/>
+            <w:vAlign w:val="center"/>
+            <w:hideMark/>
+          </w:tcPr>
+          <w:p>
+            <w:r>
+              <w:t xml:space="preserve">Aplica técnicas de </w:t>
+            </w:r>
+            <w:proofErr w:type="spellStart"/>
+            <w:r>
+              <w:t>clustering</w:t>
+            </w:r>
+            <w:proofErr w:type="spellEnd"/>
+            <w:r>
+              <w:t xml:space="preserve"> (K-</w:t>
+            </w:r>
+            <w:proofErr w:type="spellStart"/>
+            <w:r>
+              <w:t>Means</w:t>
+            </w:r>
+            <w:proofErr w:type="spellEnd"/>
+            <w:r>
+              <w:t>) para identificar agrupamentos nos sorteios, permitindo detectar padrões ocultos.</w:t>
+            </w:r>
+          </w:p>
+        </w:tc>
+      </w:tr>
+      <w:tr>
+        <w:trPr>
+          <w:tblCellSpacing w:w="15" w:type="dxa"/>
+        </w:trPr>
+        <w:tc>
+          <w:tcPr>
+            <w:tcW w:w="0" w:type="auto"/>
+            <w:vAlign w:val="center"/>
+            <w:hideMark/>
+          </w:tcPr>
+          <w:p>
+            <w:r>
+              <w:rPr>
+                <w:rStyle w:val="Forte"/>
+              </w:rPr>
+              <w:t>predicao.py</w:t>
+            </w:r>
+          </w:p>
+        </w:tc>
+        <w:tc>
+          <w:tcPr>
+            <w:tcW w:w="0" w:type="auto"/>
+            <w:vAlign w:val="center"/>
+            <w:hideMark/>
+          </w:tcPr>
+          <w:p>
+            <w:r>
+              <w:t xml:space="preserve">Contém os métodos de predição (supervisionada, frequência condicional e </w:t>
+            </w:r>
+            <w:proofErr w:type="spellStart"/>
+            <w:r>
+              <w:t>clustering</w:t>
+            </w:r>
+            <w:proofErr w:type="spellEnd"/>
+            <w:r>
+              <w:t>) que geram combinações sugeridas.</w:t>
+            </w:r>
+          </w:p>
+        </w:tc>
+      </w:tr>
+      <w:tr>
+        <w:trPr>
+          <w:tblCellSpacing w:w="15" w:type="dxa"/>
+        </w:trPr>
+        <w:tc>
+          <w:tcPr>
+            <w:tcW w:w="0" w:type="auto"/>
+            <w:vAlign w:val="center"/>
+            <w:hideMark/>
+          </w:tcPr>
+          <w:p>
+            <w:r>
+              <w:rPr>
+                <w:rStyle w:val="Forte"/>
+              </w:rPr>
+              <w:t>gerador_jogos.py</w:t>
+            </w:r>
+          </w:p>
+        </w:tc>
+        <w:tc>
+          <w:tcPr>
+            <w:tcW w:w="0" w:type="auto"/>
+            <w:vAlign w:val="center"/>
+            <w:hideMark/>
+          </w:tcPr>
+          <w:p>
+            <w:r>
+              <w:t>Substitui a simulação de Monte Carlo e agora gera combinações aleatórias de números para apostas.</w:t>
+            </w:r>
+          </w:p>
+        </w:tc>
+      </w:tr>
+      <w:tr>
+        <w:trPr>
+          <w:tblCellSpacing w:w="15" w:type="dxa"/>
+        </w:trPr>
+        <w:tc>
+          <w:tcPr>
+            <w:tcW w:w="0" w:type="auto"/>
+            <w:vAlign w:val="center"/>
+            <w:hideMark/>
+          </w:tcPr>
+          <w:p>
+            <w:r>
+              <w:rPr>
+                <w:rStyle w:val="Forte"/>
+              </w:rPr>
+              <w:t>painel.py</w:t>
+            </w:r>
+          </w:p>
+        </w:tc>
+        <w:tc>
+          <w:tcPr>
+            <w:tcW w:w="0" w:type="auto"/>
+            <w:vAlign w:val="center"/>
+            <w:hideMark/>
+          </w:tcPr>
+          <w:p>
+            <w:r>
+              <w:t xml:space="preserve">Interface interativa em </w:t>
+            </w:r>
+            <w:proofErr w:type="spellStart"/>
+            <w:r>
+              <w:rPr>
+                <w:rStyle w:val="Forte"/>
+              </w:rPr>
+              <w:t>Streamlit</w:t>
+            </w:r>
+            <w:proofErr w:type="spellEnd"/>
+            <w:r>
+              <w:t>, permitindo que o usuário visualize estatísticas, selecione métodos de predição e gere apostas.</w:t>
+            </w:r>
+          </w:p>
+        </w:tc>
+      </w:tr>
+      <w:tr>
+        <w:trPr>
+          <w:tblCellSpacing w:w="15" w:type="dxa"/>
+        </w:trPr>
+        <w:tc>
+          <w:tcPr>
+            <w:tcW w:w="0" w:type="auto"/>
+            <w:vAlign w:val="center"/>
+            <w:hideMark/>
+          </w:tcPr>
+          <w:p>
+            <w:r>
+              <w:rPr>
+                <w:rStyle w:val="Forte"/>
+              </w:rPr>
+              <w:t>banco.py</w:t>
+            </w:r>
+          </w:p>
+        </w:tc>
+        <w:tc>
+          <w:tcPr>
+            <w:tcW w:w="0" w:type="auto"/>
+            <w:vAlign w:val="center"/>
+            <w:hideMark/>
+          </w:tcPr>
+          <w:p>
+            <w:r>
+              <w:t>Gerencia o armazenamento de apostas em um banco de dados e permite recuperação e remoção de grupos de apostas.</w:t>
+            </w:r>
+          </w:p>
+        </w:tc>
+      </w:tr>
+    </w:tbl>
+    <w:p>
+      <w:r>
+        <w:pict w14:anchorId="258C5C58">
+          <v:rect id="_x0000_i1028" style="width:0;height:1.5pt" o:hralign="center" o:hrstd="t" o:hr="t" fillcolor="#a0a0a0" stroked="f"/>
+        </w:pict>
+      </w:r>
+    </w:p>
+    <w:p>
+      <w:pPr>
+        <w:pStyle w:val="Ttulo2"/>
+      </w:pPr>
+      <w:r>
+        <w:rPr>
+          <w:rStyle w:val="Forte"/>
+          <w:b/>
+          <w:bCs/>
+        </w:rPr>
+        <w:t>2. Métodos de Predição</w:t>
+      </w:r>
+    </w:p>
+    <w:p>
+      <w:pPr>
+        <w:pStyle w:val="NormalWeb"/>
+      </w:pPr>
+      <w:r>
+        <w:t>O sistema oferece três abordagens para gerar previsões de apostas:</w:t>
+      </w:r>
+    </w:p>
+    <w:p>
+      <w:pPr>
+        <w:pStyle w:val="Ttulo3"/>
+      </w:pPr>
+      <w:r>
+        <w:rPr>
+          <w:rStyle w:val="Forte"/>
+          <w:b/>
+          <w:bCs/>
+        </w:rPr>
+        <w:lastRenderedPageBreak/>
+        <w:t>2.1 Predição Supervisionada</w:t>
+      </w:r>
+    </w:p>
+    <w:p>
+      <w:pPr>
+        <w:numPr>
+          <w:ilvl w:val="0"/>
+          <w:numId w:val="3"/>
+        </w:numPr>
+        <w:spacing w:before="100" w:beforeAutospacing="1" w:after="100" w:afterAutospacing="1" w:line="240" w:lineRule="auto"/>
+      </w:pPr>
+      <w:r>
+        <w:t xml:space="preserve">Usa modelos </w:t>
+      </w:r>
+      <w:proofErr w:type="spellStart"/>
+      <w:r>
+        <w:rPr>
+          <w:rStyle w:val="Forte"/>
+        </w:rPr>
+        <w:t>RandomForest</w:t>
+      </w:r>
+      <w:proofErr w:type="spellEnd"/>
+      <w:r>
+        <w:t xml:space="preserve"> e </w:t>
+      </w:r>
+      <w:r>
+        <w:rPr>
+          <w:rStyle w:val="Forte"/>
+        </w:rPr>
+        <w:t>MLP</w:t>
+      </w:r>
+      <w:r>
+        <w:t>.</w:t>
+      </w:r>
+    </w:p>
+    <w:p>
+      <w:pPr>
+        <w:numPr>
+          <w:ilvl w:val="0"/>
+          <w:numId w:val="3"/>
+        </w:numPr>
+        <w:spacing w:before="100" w:beforeAutospacing="1" w:after="100" w:afterAutospacing="1" w:line="240" w:lineRule="auto"/>
+      </w:pPr>
+      <w:r>
+        <w:t>Treina um modelo supervisionado com dados históricos para prever quais números serão sorteados.</w:t>
+      </w:r>
+    </w:p>
+    <w:p>
+      <w:pPr>
+        <w:numPr>
+          <w:ilvl w:val="0"/>
+          <w:numId w:val="3"/>
+        </w:numPr>
+        <w:spacing w:before="100" w:beforeAutospacing="1" w:after="100" w:afterAutospacing="1" w:line="240" w:lineRule="auto"/>
+      </w:pPr>
+      <w:r>
+        <w:t xml:space="preserve">Ajusta a saída para garantir que sejam selecionados exatamente </w:t>
+      </w:r>
+      <w:r>
+        <w:rPr>
+          <w:rStyle w:val="Forte"/>
+        </w:rPr>
+        <w:t>15 números</w:t>
+      </w:r>
+      <w:r>
+        <w:t>.</w:t>
+      </w:r>
+    </w:p>
+    <w:p>
+      <w:pPr>
+        <w:pStyle w:val="Ttulo3"/>
+      </w:pPr>
+      <w:r>
+        <w:rPr>
+          <w:rStyle w:val="Forte"/>
+          <w:b/>
+          <w:bCs/>
+        </w:rPr>
+        <w:t>2.2 Frequência Condicional</w:t>
+      </w:r>
+    </w:p>
+    <w:p>
+      <w:pPr>
+        <w:numPr>
+          <w:ilvl w:val="0"/>
+          <w:numId w:val="4"/>
+        </w:numPr>
+        <w:spacing w:before="100" w:beforeAutospacing="1" w:after="100" w:afterAutospacing="1" w:line="240" w:lineRule="auto"/>
+      </w:pPr>
+      <w:r>
+        <w:t xml:space="preserve">Calcula uma matriz de </w:t>
+      </w:r>
+      <w:proofErr w:type="spellStart"/>
+      <w:r>
+        <w:t>co-ocorrência</w:t>
+      </w:r>
+      <w:proofErr w:type="spellEnd"/>
+      <w:r>
+        <w:t xml:space="preserve"> de números baseada nos sorteios históricos.</w:t>
+      </w:r>
+    </w:p>
+    <w:p>
+      <w:pPr>
+        <w:numPr>
+          <w:ilvl w:val="0"/>
+          <w:numId w:val="4"/>
+        </w:numPr>
+        <w:spacing w:before="100" w:beforeAutospacing="1" w:after="100" w:afterAutospacing="1" w:line="240" w:lineRule="auto"/>
+      </w:pPr>
+      <w:r>
+        <w:t xml:space="preserve">Gera recomendações escolhendo os </w:t>
+      </w:r>
+      <w:r>
+        <w:rPr>
+          <w:rStyle w:val="Forte"/>
+        </w:rPr>
+        <w:t>15 números</w:t>
+      </w:r>
+      <w:r>
+        <w:t xml:space="preserve"> com maior probabilidade condicional com base no último sorteio.</w:t>
+      </w:r>
+    </w:p>
+    <w:p>
+      <w:pPr>
+        <w:pStyle w:val="Ttulo3"/>
+      </w:pPr>
+      <w:r>
+        <w:rPr>
+          <w:rStyle w:val="Forte"/>
+          <w:b/>
+          <w:bCs/>
+        </w:rPr>
+        <w:t xml:space="preserve">2.3 </w:t>
+      </w:r>
+      <w:proofErr w:type="spellStart"/>
+      <w:r>
+        <w:rPr>
+          <w:rStyle w:val="Forte"/>
+          <w:b/>
+          <w:bCs/>
+        </w:rPr>
+        <w:t>Clustering</w:t>
+      </w:r>
+      <w:proofErr w:type="spellEnd"/>
+    </w:p>
+    <w:p>
+      <w:pPr>
+        <w:numPr>
+          <w:ilvl w:val="0"/>
+          <w:numId w:val="5"/>
+        </w:numPr>
+        <w:spacing w:before="100" w:beforeAutospacing="1" w:after="100" w:afterAutospacing="1" w:line="240" w:lineRule="auto"/>
+      </w:pPr>
+      <w:r>
+        <w:t xml:space="preserve">Representa cada sorteio como um vetor binário e aplica </w:t>
+      </w:r>
+      <w:r>
+        <w:rPr>
+          <w:rStyle w:val="Forte"/>
+        </w:rPr>
+        <w:t>K-</w:t>
+      </w:r>
+      <w:proofErr w:type="spellStart"/>
+      <w:r>
+        <w:rPr>
+          <w:rStyle w:val="Forte"/>
+        </w:rPr>
+        <w:t>Means</w:t>
+      </w:r>
+      <w:proofErr w:type="spellEnd"/>
+      <w:r>
+        <w:t xml:space="preserve"> para detectar padrões.</w:t>
+      </w:r>
+    </w:p>
+    <w:p>
+      <w:pPr>
+        <w:numPr>
+          <w:ilvl w:val="0"/>
+          <w:numId w:val="5"/>
+        </w:numPr>
+        <w:spacing w:before="100" w:beforeAutospacing="1" w:after="100" w:afterAutospacing="1" w:line="240" w:lineRule="auto"/>
+      </w:pPr>
+      <w:r>
+        <w:t xml:space="preserve">Identifica o cluster mais próximo do último sorteio e sugere os </w:t>
+      </w:r>
+      <w:r>
+        <w:rPr>
+          <w:rStyle w:val="Forte"/>
+        </w:rPr>
+        <w:t>15 números</w:t>
+      </w:r>
+      <w:r>
+        <w:t xml:space="preserve"> mais relevantes dentro desse grupo.</w:t>
+      </w:r>
+    </w:p>
+    <w:p>
+      <w:pPr>
+        <w:spacing w:after="0"/>
+      </w:pPr>
+      <w:r>
+        <w:pict w14:anchorId="14BF5C1D">
+          <v:rect id="_x0000_i1029" style="width:0;height:1.5pt" o:hralign="center" o:hrstd="t" o:hr="t" fillcolor="#a0a0a0" stroked="f"/>
+        </w:pict>
+      </w:r>
+    </w:p>
+    <w:p>
+      <w:pPr>
+        <w:pStyle w:val="Ttulo2"/>
+      </w:pPr>
+      <w:r>
+        <w:rPr>
+          <w:rStyle w:val="Forte"/>
+          <w:b/>
+          <w:bCs/>
+        </w:rPr>
+        <w:t>3. Geração de Jogos</w:t>
+      </w:r>
+    </w:p>
+    <w:p>
+      <w:pPr>
+        <w:pStyle w:val="Ttulo3"/>
+      </w:pPr>
+      <w:r>
+        <w:rPr>
+          <w:rStyle w:val="Forte"/>
+          <w:b/>
+          <w:bCs/>
+        </w:rPr>
+        <w:t xml:space="preserve">3.1 Atualização de </w:t>
+      </w:r>
+      <w:r>
+        <w:rPr>
+          <w:rStyle w:val="CdigoHTML"/>
+        </w:rPr>
+        <w:t>gerador_jogos.py</w:t>
+      </w:r>
+    </w:p>
+    <w:p>
+      <w:pPr>
+        <w:pStyle w:val="NormalWeb"/>
+      </w:pPr>
+      <w:r>
+        <w:t xml:space="preserve">Este módulo foi atualizado para remover a dependência da função </w:t>
+      </w:r>
+      <w:proofErr w:type="spellStart"/>
+      <w:r>
+        <w:rPr>
+          <w:rStyle w:val="CdigoHTML"/>
+        </w:rPr>
+        <w:t>simulacao_monte_carlo</w:t>
+      </w:r>
+      <w:proofErr w:type="spellEnd"/>
+      <w:r>
+        <w:t>. Agora, ele gera jogos aleatórios sem necessidade de aprendizado de máquina.</w:t>
+      </w:r>
+    </w:p>
+    <w:p>
+      <w:pPr>
+        <w:pStyle w:val="Pr-formataoHTML"/>
+        <w:rPr>
+          <w:rStyle w:val="CdigoHTML"/>
+        </w:rPr>
+      </w:pPr>
+      <w:proofErr w:type="spellStart"/>
+      <w:r>
+        <w:rPr>
+          <w:rStyle w:val="CdigoHTML"/>
+        </w:rPr>
+        <w:t>import</w:t>
+      </w:r>
+      <w:proofErr w:type="spellEnd"/>
+      <w:r>
+        <w:rPr>
+          <w:rStyle w:val="CdigoHTML"/>
+        </w:rPr>
+        <w:t xml:space="preserve"> </w:t>
+      </w:r>
+      <w:proofErr w:type="spellStart"/>
+      <w:r>
+        <w:rPr>
+          <w:rStyle w:val="CdigoHTML"/>
+        </w:rPr>
+        <w:t>random</w:t>
+      </w:r>
+      <w:proofErr w:type="spellEnd"/>
+    </w:p>
+    <w:p>
+      <w:pPr>
+        <w:pStyle w:val="Pr-formataoHTML"/>
+        <w:rPr>
+          <w:rStyle w:val="CdigoHTML"/>
+        </w:rPr>
+      </w:pPr>
+      <w:proofErr w:type="spellStart"/>
+      <w:r>
+        <w:rPr>
+          <w:rStyle w:val="CdigoHTML"/>
+        </w:rPr>
+        <w:t>import</w:t>
+      </w:r>
+      <w:proofErr w:type="spellEnd"/>
+      <w:r>
+        <w:rPr>
+          <w:rStyle w:val="CdigoHTML"/>
+        </w:rPr>
+        <w:t xml:space="preserve"> pandas as </w:t>
+      </w:r>
+      <w:proofErr w:type="spellStart"/>
+      <w:r>
+        <w:rPr>
+          <w:rStyle w:val="CdigoHTML"/>
+        </w:rPr>
+        <w:t>pd</w:t>
+      </w:r>
+      <w:proofErr w:type="spellEnd"/>
+    </w:p>
+    <w:p>
+      <w:pPr>
+        <w:pStyle w:val="Pr-formataoHTML"/>
+        <w:rPr>
+          <w:rStyle w:val="CdigoHTML"/>
+        </w:rPr>
+      </w:pPr>
+    </w:p>
+    <w:p>
+      <w:pPr>
+        <w:pStyle w:val="Pr-formataoHTML"/>
+        <w:rPr>
+          <w:rStyle w:val="CdigoHTML"/>
+        </w:rPr>
+      </w:pPr>
+      <w:proofErr w:type="spellStart"/>
+      <w:r>
+        <w:rPr>
+          <w:rStyle w:val="CdigoHTML"/>
+        </w:rPr>
+        <w:t>def</w:t>
+      </w:r>
+      <w:proofErr w:type="spellEnd"/>
+      <w:r>
+        <w:rPr>
+          <w:rStyle w:val="CdigoHTML"/>
+        </w:rPr>
+        <w:t xml:space="preserve"> </w:t>
+      </w:r>
+      <w:proofErr w:type="spellStart"/>
+      <w:r>
+        <w:rPr>
+          <w:rStyle w:val="CdigoHTML"/>
+        </w:rPr>
+        <w:t>gerar_</w:t>
+      </w:r>
+      <w:proofErr w:type="gramStart"/>
+      <w:r>
+        <w:rPr>
+          <w:rStyle w:val="CdigoHTML"/>
+        </w:rPr>
+        <w:t>jogos</w:t>
+      </w:r>
+      <w:proofErr w:type="spellEnd"/>
+      <w:r>
+        <w:rPr>
+          <w:rStyle w:val="CdigoHTML"/>
+        </w:rPr>
+        <w:t>(</w:t>
+      </w:r>
+      <w:proofErr w:type="spellStart"/>
+      <w:proofErr w:type="gramEnd"/>
+      <w:r>
+        <w:rPr>
+          <w:rStyle w:val="CdigoHTML"/>
+        </w:rPr>
+        <w:t>df</w:t>
+      </w:r>
+      <w:proofErr w:type="spellEnd"/>
+      <w:r>
+        <w:rPr>
+          <w:rStyle w:val="CdigoHTML"/>
+        </w:rPr>
+        <w:t xml:space="preserve">, modelo, </w:t>
+      </w:r>
+      <w:proofErr w:type="spellStart"/>
+      <w:r>
+        <w:rPr>
+          <w:rStyle w:val="CdigoHTML"/>
+        </w:rPr>
+        <w:t>mlb</w:t>
+      </w:r>
+      <w:proofErr w:type="spellEnd"/>
+      <w:r>
+        <w:rPr>
+          <w:rStyle w:val="CdigoHTML"/>
+        </w:rPr>
+        <w:t>, quantidade=5):</w:t>
+      </w:r>
+    </w:p>
+    <w:p>
+      <w:pPr>
+        <w:pStyle w:val="Pr-formataoHTML"/>
+        <w:rPr>
+          <w:rStyle w:val="CdigoHTML"/>
+        </w:rPr>
+      </w:pPr>
+      <w:r>
+        <w:rPr>
+          <w:rStyle w:val="CdigoHTML"/>
+        </w:rPr>
+        <w:t xml:space="preserve">    """ </w:t>
+      </w:r>
+    </w:p>
+    <w:p>
+      <w:pPr>
+        <w:pStyle w:val="Pr-formataoHTML"/>
+        <w:rPr>
+          <w:rStyle w:val="CdigoHTML"/>
+        </w:rPr>
+      </w:pPr>
+      <w:r>
+        <w:rPr>
+          <w:rStyle w:val="CdigoHTML"/>
+        </w:rPr>
+        <w:t xml:space="preserve">    Gera apostas aleatórias para </w:t>
+      </w:r>
+      <w:proofErr w:type="spellStart"/>
+      <w:r>
+        <w:rPr>
+          <w:rStyle w:val="CdigoHTML"/>
+        </w:rPr>
+        <w:t>Lotofácil</w:t>
+      </w:r>
+      <w:proofErr w:type="spellEnd"/>
+      <w:r>
+        <w:rPr>
+          <w:rStyle w:val="CdigoHTML"/>
+        </w:rPr>
+        <w:t xml:space="preserve"> com 15 números cada. </w:t>
+      </w:r>
+    </w:p>
+    <w:p>
+      <w:pPr>
+        <w:pStyle w:val="Pr-formataoHTML"/>
+        <w:rPr>
+          <w:rStyle w:val="CdigoHTML"/>
+        </w:rPr>
+      </w:pPr>
+      <w:r>
+        <w:rPr>
+          <w:rStyle w:val="CdigoHTML"/>
+        </w:rPr>
+        <w:t xml:space="preserve">    """</w:t>
+      </w:r>
+    </w:p>
+    <w:p>
+      <w:pPr>
+        <w:pStyle w:val="Pr-formataoHTML"/>
+        <w:rPr>
+          <w:rStyle w:val="CdigoHTML"/>
+        </w:rPr>
+      </w:pPr>
+      <w:r>
+        <w:rPr>
+          <w:rStyle w:val="CdigoHTML"/>
+        </w:rPr>
+        <w:t xml:space="preserve">    jogos = [</w:t>
+      </w:r>
+      <w:proofErr w:type="spellStart"/>
+      <w:proofErr w:type="gramStart"/>
+      <w:r>
+        <w:rPr>
+          <w:rStyle w:val="CdigoHTML"/>
+        </w:rPr>
+        <w:t>sorted</w:t>
+      </w:r>
+      <w:proofErr w:type="spellEnd"/>
+      <w:r>
+        <w:rPr>
+          <w:rStyle w:val="CdigoHTML"/>
+        </w:rPr>
+        <w:t>(</w:t>
+      </w:r>
+      <w:proofErr w:type="spellStart"/>
+      <w:proofErr w:type="gramEnd"/>
+      <w:r>
+        <w:rPr>
+          <w:rStyle w:val="CdigoHTML"/>
+        </w:rPr>
+        <w:t>random.sample</w:t>
+      </w:r>
+      <w:proofErr w:type="spellEnd"/>
+      <w:r>
+        <w:rPr>
+          <w:rStyle w:val="CdigoHTML"/>
+        </w:rPr>
+        <w:t>(range(1, 26), 15)) for _ in range(quantidade)]</w:t>
+      </w:r>
+    </w:p>
+    <w:p>
+      <w:pPr>
+        <w:pStyle w:val="Pr-formataoHTML"/>
+        <w:rPr>
+          <w:rStyle w:val="CdigoHTML"/>
+        </w:rPr>
+      </w:pPr>
+      <w:r>
+        <w:rPr>
+          <w:rStyle w:val="CdigoHTML"/>
+        </w:rPr>
+        <w:t xml:space="preserve">    </w:t>
+      </w:r>
+      <w:proofErr w:type="spellStart"/>
+      <w:r>
+        <w:rPr>
+          <w:rStyle w:val="CdigoHTML"/>
+        </w:rPr>
+        <w:t>return</w:t>
+      </w:r>
+      <w:proofErr w:type="spellEnd"/>
+      <w:r>
+        <w:rPr>
+          <w:rStyle w:val="CdigoHTML"/>
+        </w:rPr>
+        <w:t xml:space="preserve"> </w:t>
+      </w:r>
+      <w:proofErr w:type="spellStart"/>
+      <w:proofErr w:type="gramStart"/>
+      <w:r>
+        <w:rPr>
+          <w:rStyle w:val="CdigoHTML"/>
+        </w:rPr>
+        <w:t>pd.DataFrame</w:t>
+      </w:r>
+      <w:proofErr w:type="spellEnd"/>
+      <w:proofErr w:type="gramEnd"/>
+      <w:r>
+        <w:rPr>
+          <w:rStyle w:val="CdigoHTML"/>
+        </w:rPr>
+        <w:t>(index=[</w:t>
+      </w:r>
+      <w:proofErr w:type="spellStart"/>
+      <w:r>
+        <w:rPr>
+          <w:rStyle w:val="CdigoHTML"/>
+        </w:rPr>
+        <w:t>tuple</w:t>
+      </w:r>
+      <w:proofErr w:type="spellEnd"/>
+      <w:r>
+        <w:rPr>
+          <w:rStyle w:val="CdigoHTML"/>
+        </w:rPr>
+        <w:t>(jogo) for jogo in jogos])</w:t>
+      </w:r>
+    </w:p>
+    <w:p>
+      <w:r>
+        <w:pict w14:anchorId="0C3D7B3C">
+          <v:rect id="_x0000_i1030" style="width:0;height:1.5pt" o:hralign="center" o:hrstd="t" o:hr="t" fillcolor="#a0a0a0" stroked="f"/>
+        </w:pict>
+      </w:r>
+    </w:p>
+    <w:p>
+      <w:pPr>
+        <w:pStyle w:val="Ttulo2"/>
+      </w:pPr>
+      <w:r>
+        <w:rPr>
+          <w:rStyle w:val="Forte"/>
+          <w:b/>
+          <w:bCs/>
+        </w:rPr>
+        <w:t>4. Interface do Painel</w:t>
+      </w:r>
+    </w:p>
+    <w:p>
+      <w:pPr>
+        <w:pStyle w:val="Ttulo3"/>
+      </w:pPr>
+      <w:r>
+        <w:rPr>
+          <w:rStyle w:val="Forte"/>
+          <w:b/>
+          <w:bCs/>
+        </w:rPr>
+        <w:t xml:space="preserve">4.1 Atualização de </w:t>
+      </w:r>
+      <w:r>
+        <w:rPr>
+          <w:rStyle w:val="CdigoHTML"/>
+        </w:rPr>
+        <w:t>painel.py</w:t>
+      </w:r>
+    </w:p>
+    <w:p>
+      <w:pPr>
+        <w:pStyle w:val="NormalWeb"/>
+      </w:pPr>
+      <w:r>
+        <w:t>A interface foi ajustada para permitir a escolha entre três métodos de predição (</w:t>
+      </w:r>
+      <w:r>
+        <w:rPr>
+          <w:rStyle w:val="Forte"/>
+        </w:rPr>
+        <w:t xml:space="preserve">Supervisionada, Frequência Condicional e </w:t>
+      </w:r>
+      <w:proofErr w:type="spellStart"/>
+      <w:r>
+        <w:rPr>
+          <w:rStyle w:val="Forte"/>
+        </w:rPr>
+        <w:t>Clustering</w:t>
+      </w:r>
+      <w:proofErr w:type="spellEnd"/>
+      <w:r>
+        <w:t>) e incluir uma opção adicional para selecionar o modelo (</w:t>
+      </w:r>
+      <w:proofErr w:type="spellStart"/>
+      <w:r>
+        <w:t>RandomForest</w:t>
+      </w:r>
+      <w:proofErr w:type="spellEnd"/>
+      <w:r>
+        <w:t xml:space="preserve"> ou MLP) ao escolher a predição supervisionada.</w:t>
+      </w:r>
+    </w:p>
+    <w:p>
+      <w:pPr>
+        <w:pStyle w:val="Pr-formataoHTML"/>
+        <w:rPr>
+          <w:rStyle w:val="CdigoHTML"/>
+        </w:rPr>
+      </w:pPr>
+      <w:proofErr w:type="spellStart"/>
+      <w:r>
+        <w:rPr>
+          <w:rStyle w:val="CdigoHTML"/>
+        </w:rPr>
+        <w:lastRenderedPageBreak/>
+        <w:t>metodo_predicao</w:t>
+      </w:r>
+      <w:proofErr w:type="spellEnd"/>
+      <w:r>
+        <w:rPr>
+          <w:rStyle w:val="CdigoHTML"/>
+        </w:rPr>
+        <w:t xml:space="preserve"> = </w:t>
+      </w:r>
+      <w:proofErr w:type="spellStart"/>
+      <w:proofErr w:type="gramStart"/>
+      <w:r>
+        <w:rPr>
+          <w:rStyle w:val="CdigoHTML"/>
+        </w:rPr>
+        <w:t>st.selectbox</w:t>
+      </w:r>
+      <w:proofErr w:type="spellEnd"/>
+      <w:proofErr w:type="gramEnd"/>
+      <w:r>
+        <w:rPr>
+          <w:rStyle w:val="CdigoHTML"/>
+        </w:rPr>
+        <w:t>("Selecione o método de predição:", ["Supervisionada", "Frequência Condicional", "</w:t>
+      </w:r>
+      <w:proofErr w:type="spellStart"/>
+      <w:r>
+        <w:rPr>
+          <w:rStyle w:val="CdigoHTML"/>
+        </w:rPr>
+        <w:t>Clustering</w:t>
+      </w:r>
+      <w:proofErr w:type="spellEnd"/>
+      <w:r>
+        <w:rPr>
+          <w:rStyle w:val="CdigoHTML"/>
+        </w:rPr>
+        <w:t>"])</w:t>
+      </w:r>
+    </w:p>
+    <w:p>
+      <w:pPr>
+        <w:pStyle w:val="Pr-formataoHTML"/>
+        <w:rPr>
+          <w:rStyle w:val="CdigoHTML"/>
+        </w:rPr>
+      </w:pPr>
+    </w:p>
+    <w:p>
+      <w:pPr>
+        <w:pStyle w:val="Pr-formataoHTML"/>
+        <w:rPr>
+          <w:rStyle w:val="CdigoHTML"/>
+        </w:rPr>
+      </w:pPr>
+      <w:proofErr w:type="spellStart"/>
+      <w:r>
+        <w:rPr>
+          <w:rStyle w:val="CdigoHTML"/>
+        </w:rPr>
+        <w:t>if</w:t>
+      </w:r>
+      <w:proofErr w:type="spellEnd"/>
+      <w:r>
+        <w:rPr>
+          <w:rStyle w:val="CdigoHTML"/>
+        </w:rPr>
+        <w:t xml:space="preserve"> </w:t>
+      </w:r>
+      <w:proofErr w:type="spellStart"/>
+      <w:r>
+        <w:rPr>
+          <w:rStyle w:val="CdigoHTML"/>
+        </w:rPr>
+        <w:t>metodo_predicao</w:t>
+      </w:r>
+      <w:proofErr w:type="spellEnd"/>
+      <w:r>
+        <w:rPr>
+          <w:rStyle w:val="CdigoHTML"/>
+        </w:rPr>
+        <w:t xml:space="preserve"> == "Supervisionada":</w:t>
+      </w:r>
+    </w:p>
+    <w:p>
+      <w:pPr>
+        <w:pStyle w:val="Pr-formataoHTML"/>
+        <w:rPr>
+          <w:rStyle w:val="CdigoHTML"/>
+        </w:rPr>
+      </w:pPr>
+      <w:r>
+        <w:rPr>
+          <w:rStyle w:val="CdigoHTML"/>
+        </w:rPr>
+        <w:t xml:space="preserve">    </w:t>
+      </w:r>
+      <w:proofErr w:type="spellStart"/>
+      <w:r>
+        <w:rPr>
+          <w:rStyle w:val="CdigoHTML"/>
+        </w:rPr>
+        <w:t>modelo_escolhido</w:t>
+      </w:r>
+      <w:proofErr w:type="spellEnd"/>
+      <w:r>
+        <w:rPr>
+          <w:rStyle w:val="CdigoHTML"/>
+        </w:rPr>
+        <w:t xml:space="preserve"> = </w:t>
+      </w:r>
+      <w:proofErr w:type="spellStart"/>
+      <w:proofErr w:type="gramStart"/>
+      <w:r>
+        <w:rPr>
+          <w:rStyle w:val="CdigoHTML"/>
+        </w:rPr>
+        <w:t>st.radio</w:t>
+      </w:r>
+      <w:proofErr w:type="spellEnd"/>
+      <w:proofErr w:type="gramEnd"/>
+      <w:r>
+        <w:rPr>
+          <w:rStyle w:val="CdigoHTML"/>
+        </w:rPr>
+        <w:t>("Selecione o modelo:", ["</w:t>
+      </w:r>
+      <w:proofErr w:type="spellStart"/>
+      <w:r>
+        <w:rPr>
+          <w:rStyle w:val="CdigoHTML"/>
+        </w:rPr>
+        <w:t>RandomForest</w:t>
+      </w:r>
+      <w:proofErr w:type="spellEnd"/>
+      <w:r>
+        <w:rPr>
+          <w:rStyle w:val="CdigoHTML"/>
+        </w:rPr>
+        <w:t>", "MLP"])</w:t>
+      </w:r>
+    </w:p>
+    <w:p>
+      <w:pPr>
+        <w:pStyle w:val="NormalWeb"/>
+      </w:pPr>
+      <w:r>
+        <w:t>Após a escolha do método, a função correspondente é chamada para gerar a sugestão de aposta.</w:t>
+      </w:r>
+    </w:p>
+    <w:p>
+      <w:r>
+        <w:pict w14:anchorId="2DAD7734">
+          <v:rect id="_x0000_i1031" style="width:0;height:1.5pt" o:hralign="center" o:hrstd="t" o:hr="t" fillcolor="#a0a0a0" stroked="f"/>
+        </w:pict>
+      </w:r>
+    </w:p>
+    <w:p>
+      <w:pPr>
+        <w:pStyle w:val="Ttulo2"/>
+      </w:pPr>
+      <w:r>
+        <w:rPr>
+          <w:rStyle w:val="Forte"/>
+          <w:b/>
+          <w:bCs/>
+        </w:rPr>
+        <w:t>5. Fluxo de Uso</w:t>
+      </w:r>
+    </w:p>
+    <w:p>
+      <w:pPr>
+        <w:pStyle w:val="NormalWeb"/>
+        <w:numPr>
+          <w:ilvl w:val="0"/>
+          <w:numId w:val="6"/>
+        </w:numPr>
+      </w:pPr>
+      <w:r>
+        <w:rPr>
+          <w:rStyle w:val="Forte"/>
+        </w:rPr>
+        <w:t>Carregar o painel</w:t>
+      </w:r>
+      <w:r>
+        <w:t>:</w:t>
+      </w:r>
+    </w:p>
+    <w:p>
+      <w:pPr>
+        <w:pStyle w:val="Pr-formataoHTML"/>
+        <w:numPr>
+          <w:ilvl w:val="0"/>
+          <w:numId w:val="6"/>
+        </w:numPr>
+        <w:tabs>
+          <w:tab w:val="clear" w:pos="720"/>
+        </w:tabs>
+        <w:rPr>
+          <w:rStyle w:val="CdigoHTML"/>
+        </w:rPr>
+      </w:pPr>
+      <w:proofErr w:type="spellStart"/>
+      <w:r>
+        <w:rPr>
+          <w:rStyle w:val="CdigoHTML"/>
+        </w:rPr>
+        <w:t>streamlit</w:t>
+      </w:r>
+      <w:proofErr w:type="spellEnd"/>
+      <w:r>
+        <w:rPr>
+          <w:rStyle w:val="CdigoHTML"/>
+        </w:rPr>
+        <w:t xml:space="preserve"> </w:t>
+      </w:r>
+      <w:proofErr w:type="spellStart"/>
+      <w:r>
+        <w:rPr>
+          <w:rStyle w:val="CdigoHTML"/>
+        </w:rPr>
+        <w:t>run</w:t>
+      </w:r>
+      <w:proofErr w:type="spellEnd"/>
+      <w:r>
+        <w:rPr>
+          <w:rStyle w:val="CdigoHTML"/>
+        </w:rPr>
+        <w:t xml:space="preserve"> painel.py</w:t>
+      </w:r>
+    </w:p>
+    <w:p>
+      <w:pPr>
+        <w:pStyle w:val="NormalWeb"/>
+        <w:numPr>
+          <w:ilvl w:val="0"/>
+          <w:numId w:val="6"/>
+        </w:numPr>
+      </w:pPr>
+      <w:r>
+        <w:rPr>
+          <w:rStyle w:val="Forte"/>
+        </w:rPr>
+        <w:t>Navegar pelo menu</w:t>
+      </w:r>
+      <w:r>
+        <w:t>:</w:t>
+      </w:r>
+    </w:p>
+    <w:p>
+      <w:pPr>
+        <w:numPr>
+          <w:ilvl w:val="1"/>
+          <w:numId w:val="6"/>
+        </w:numPr>
+        <w:spacing w:before="100" w:beforeAutospacing="1" w:after="100" w:afterAutospacing="1" w:line="240" w:lineRule="auto"/>
+      </w:pPr>
+      <w:r>
+        <w:rPr>
+          <w:rStyle w:val="Forte"/>
+        </w:rPr>
+        <w:t>Dashboard</w:t>
+      </w:r>
+      <w:r>
+        <w:t>: Exibe estatísticas dos sorteios históricos.</w:t>
+      </w:r>
+    </w:p>
+    <w:p>
+      <w:pPr>
+        <w:numPr>
+          <w:ilvl w:val="1"/>
+          <w:numId w:val="6"/>
+        </w:numPr>
+        <w:spacing w:before="100" w:beforeAutospacing="1" w:after="100" w:afterAutospacing="1" w:line="240" w:lineRule="auto"/>
+      </w:pPr>
+      <w:r>
+        <w:rPr>
+          <w:rStyle w:val="Forte"/>
+        </w:rPr>
+        <w:t>Gerar Apostas</w:t>
+      </w:r>
+      <w:r>
+        <w:t>: Permite escolher um método de predição e gerar sugestões.</w:t>
+      </w:r>
+    </w:p>
+    <w:p>
+      <w:pPr>
+        <w:numPr>
+          <w:ilvl w:val="1"/>
+          <w:numId w:val="6"/>
+        </w:numPr>
+        <w:spacing w:before="100" w:beforeAutospacing="1" w:after="100" w:afterAutospacing="1" w:line="240" w:lineRule="auto"/>
+      </w:pPr>
+      <w:r>
+        <w:rPr>
+          <w:rStyle w:val="Forte"/>
+        </w:rPr>
+        <w:t>Gerenciar Apostas</w:t>
+      </w:r>
+      <w:r>
+        <w:t>: Exibe apostas já registradas e permite a remoção de grupos.</w:t>
+      </w:r>
+    </w:p>
+    <w:p>
+      <w:pPr>
+        <w:pStyle w:val="NormalWeb"/>
+        <w:numPr>
+          <w:ilvl w:val="0"/>
+          <w:numId w:val="6"/>
+        </w:numPr>
+      </w:pPr>
+      <w:r>
+        <w:rPr>
+          <w:rStyle w:val="Forte"/>
+        </w:rPr>
+        <w:t>Gerar uma aposta</w:t>
+      </w:r>
+      <w:r>
+        <w:t>:</w:t>
+      </w:r>
+    </w:p>
+    <w:p>
+      <w:pPr>
+        <w:numPr>
+          <w:ilvl w:val="1"/>
+          <w:numId w:val="6"/>
+        </w:numPr>
+        <w:spacing w:before="100" w:beforeAutospacing="1" w:after="100" w:afterAutospacing="1" w:line="240" w:lineRule="auto"/>
+      </w:pPr>
+      <w:r>
+        <w:t>Escolher um método de predição.</w:t>
+      </w:r>
+    </w:p>
+    <w:p>
+      <w:pPr>
+        <w:numPr>
+          <w:ilvl w:val="1"/>
+          <w:numId w:val="6"/>
+        </w:numPr>
+        <w:spacing w:before="100" w:beforeAutospacing="1" w:after="100" w:afterAutospacing="1" w:line="240" w:lineRule="auto"/>
+      </w:pPr>
+      <w:r>
+        <w:t>Clicar no botão "Gerar sugestão de aposta".</w:t>
+      </w:r>
+    </w:p>
+    <w:p>
+      <w:pPr>
+        <w:numPr>
+          <w:ilvl w:val="1"/>
+          <w:numId w:val="6"/>
+        </w:numPr>
+        <w:spacing w:before="100" w:beforeAutospacing="1" w:after="100" w:afterAutospacing="1" w:line="240" w:lineRule="auto"/>
+      </w:pPr>
+      <w:r>
+        <w:t>Visualizar a combinação sugerida e os jogos aleatórios gerados.</w:t>
+      </w:r>
+    </w:p>
+    <w:p>
+      <w:pPr>
+        <w:pStyle w:val="NormalWeb"/>
+        <w:numPr>
+          <w:ilvl w:val="0"/>
+          <w:numId w:val="6"/>
+        </w:numPr>
+      </w:pPr>
+      <w:r>
+        <w:rPr>
+          <w:rStyle w:val="Forte"/>
+        </w:rPr>
+        <w:t>Salvar as apostas</w:t>
+      </w:r>
+      <w:r>
+        <w:t>:</w:t>
+      </w:r>
+    </w:p>
+    <w:p>
+      <w:pPr>
+        <w:numPr>
+          <w:ilvl w:val="1"/>
+          <w:numId w:val="6"/>
+        </w:numPr>
+        <w:spacing w:before="100" w:beforeAutospacing="1" w:after="100" w:afterAutospacing="1" w:line="240" w:lineRule="auto"/>
+      </w:pPr>
+      <w:r>
+        <w:t>Registrar as apostas no banco de dados clicando em "Salvar Grupo de Apostas".</w:t>
+      </w:r>
+    </w:p>
+    <w:p>
+      <w:pPr>
+        <w:spacing w:after="0"/>
+      </w:pPr>
+      <w:r>
+        <w:pict w14:anchorId="72C2C786">
+          <v:rect id="_x0000_i1032" style="width:0;height:1.5pt" o:hralign="center" o:hrstd="t" o:hr="t" fillcolor="#a0a0a0" stroked="f"/>
+        </w:pict>
+      </w:r>
+    </w:p>
+    <w:p>
+      <w:pPr>
+        <w:pStyle w:val="Ttulo2"/>
+      </w:pPr>
+      <w:r>
+        <w:rPr>
+          <w:rStyle w:val="Forte"/>
+          <w:b/>
+          <w:bCs/>
+        </w:rPr>
+        <w:t>6. Controle de Versão</w:t>
+      </w:r>
+    </w:p>
+    <w:p>
+      <w:pPr>
+        <w:pStyle w:val="NormalWeb"/>
+      </w:pPr>
+      <w:r>
+        <w:t xml:space="preserve">Para enviar as mudanças para o </w:t>
+      </w:r>
+      <w:r>
+        <w:rPr>
+          <w:rStyle w:val="Forte"/>
+        </w:rPr>
+        <w:t>GitHub</w:t>
+      </w:r>
+      <w:r>
+        <w:t>, use os seguintes comandos:</w:t>
+      </w:r>
+    </w:p>
+    <w:p>
+      <w:pPr>
+        <w:pStyle w:val="Pr-formataoHTML"/>
+        <w:rPr>
+          <w:rStyle w:val="CdigoHTML"/>
+        </w:rPr>
+      </w:pPr>
+      <w:proofErr w:type="spellStart"/>
+      <w:r>
+        <w:rPr>
+          <w:rStyle w:val="CdigoHTML"/>
+        </w:rPr>
+        <w:t>git</w:t>
+      </w:r>
+      <w:proofErr w:type="spellEnd"/>
+      <w:r>
+        <w:rPr>
+          <w:rStyle w:val="CdigoHTML"/>
+        </w:rPr>
+        <w:t xml:space="preserve"> </w:t>
+      </w:r>
+      <w:proofErr w:type="spellStart"/>
+      <w:proofErr w:type="gramStart"/>
+      <w:r>
+        <w:rPr>
+          <w:rStyle w:val="CdigoHTML"/>
+        </w:rPr>
+        <w:t>add</w:t>
+      </w:r>
+      <w:proofErr w:type="spellEnd"/>
+      <w:r>
+        <w:rPr>
+          <w:rStyle w:val="CdigoHTML"/>
+        </w:rPr>
+        <w:t xml:space="preserve"> .</w:t>
+      </w:r>
+      <w:proofErr w:type="gramEnd"/>
+    </w:p>
+    <w:p>
+      <w:pPr>
+        <w:pStyle w:val="Pr-formataoHTML"/>
+        <w:rPr>
+          <w:rStyle w:val="CdigoHTML"/>
+        </w:rPr>
+      </w:pPr>
+      <w:proofErr w:type="spellStart"/>
+      <w:r>
+        <w:rPr>
+          <w:rStyle w:val="CdigoHTML"/>
+        </w:rPr>
+        <w:t>git</w:t>
+      </w:r>
+      <w:proofErr w:type="spellEnd"/>
+      <w:r>
+        <w:rPr>
+          <w:rStyle w:val="CdigoHTML"/>
+        </w:rPr>
+        <w:t xml:space="preserve"> </w:t>
+      </w:r>
+      <w:proofErr w:type="spellStart"/>
+      <w:r>
+        <w:rPr>
+          <w:rStyle w:val="CdigoHTML"/>
+        </w:rPr>
+        <w:t>commit</w:t>
+      </w:r>
+      <w:proofErr w:type="spellEnd"/>
+      <w:r>
+        <w:rPr>
+          <w:rStyle w:val="CdigoHTML"/>
+        </w:rPr>
+        <w:t xml:space="preserve"> -m "Atualização do painel e ajustes no gerador de jogos"</w:t>
+      </w:r>
+    </w:p>
+    <w:p>
+      <w:pPr>
+        <w:pStyle w:val="Pr-formataoHTML"/>
+        <w:rPr>
+          <w:rStyle w:val="CdigoHTML"/>
+        </w:rPr>
+      </w:pPr>
+      <w:proofErr w:type="spellStart"/>
+      <w:r>
+        <w:rPr>
+          <w:rStyle w:val="CdigoHTML"/>
+        </w:rPr>
+        <w:t>git</w:t>
+      </w:r>
+      <w:proofErr w:type="spellEnd"/>
+      <w:r>
+        <w:rPr>
+          <w:rStyle w:val="CdigoHTML"/>
+        </w:rPr>
+        <w:t xml:space="preserve"> </w:t>
+      </w:r>
+      <w:proofErr w:type="spellStart"/>
+      <w:r>
+        <w:rPr>
+          <w:rStyle w:val="CdigoHTML"/>
+        </w:rPr>
+        <w:t>push</w:t>
+      </w:r>
+      <w:proofErr w:type="spellEnd"/>
+      <w:r>
+        <w:rPr>
+          <w:rStyle w:val="CdigoHTML"/>
+        </w:rPr>
+        <w:t xml:space="preserve"> </w:t>
+      </w:r>
+      <w:proofErr w:type="spellStart"/>
+      <w:r>
+        <w:rPr>
+          <w:rStyle w:val="CdigoHTML"/>
+        </w:rPr>
+        <w:t>origin</w:t>
+      </w:r>
+      <w:proofErr w:type="spellEnd"/>
+      <w:r>
+        <w:rPr>
+          <w:rStyle w:val="CdigoHTML"/>
+        </w:rPr>
+        <w:t xml:space="preserve"> </w:t>
+      </w:r>
+      <w:proofErr w:type="spellStart"/>
+      <w:r>
+        <w:rPr>
+          <w:rStyle w:val="CdigoHTML"/>
+        </w:rPr>
+        <w:t>main</w:t>
+      </w:r>
+      <w:proofErr w:type="spellEnd"/>
+    </w:p>
+    <w:p>
+      <w:r>
+        <w:pict w14:anchorId="356D6461">
+          <v:rect id="_x0000_i1033" style="width:0;height:1.5pt" o:hralign="center" o:hrstd="t" o:hr="t" fillcolor="#a0a0a0" stroked="f"/>
+        </w:pict>
+      </w:r>
+    </w:p>
+    <w:p>
+      <w:pPr>
+        <w:pStyle w:val="Ttulo3"/>
+      </w:pPr>
+      <w:r>
+        <w:rPr>
+          <w:rStyle w:val="Forte"/>
+          <w:b/>
+          <w:bCs/>
+        </w:rPr>
+        <w:t>Conclusão</w:t>
+      </w:r>
+    </w:p>
+    <w:p>
+      <w:pPr>
+        <w:pStyle w:val="NormalWeb"/>
+      </w:pPr>
+      <w:r>
+        <w:t xml:space="preserve">Este projeto fornece uma abordagem analítica e exploratória para prever padrões na </w:t>
+      </w:r>
+      <w:proofErr w:type="spellStart"/>
+      <w:r>
+        <w:t>Lotofácil</w:t>
+      </w:r>
+      <w:proofErr w:type="spellEnd"/>
+      <w:r>
+        <w:t>, combinando aprendizado de máquina, estatísticas e geração de jogos. As últimas atualizações melhoraram a interface, corrigiram problemas na predição supervisionada e simplificaram a geração de apostas.</w:t>
+      </w:r>
+    </w:p>
+    <w:p>
+      <w:pPr>
+        <w:pStyle w:val="NormalWeb"/>
+      </w:pPr>
+      <w:r>
+        <w:t xml:space="preserve">Se precisar de mais ajustes ou melhorias, estou à disposição para ajudar! </w:t>
+      </w:r>
+      <w:r>
+        <w:rPr>
+          <w:rFonts w:ascii="Segoe UI Emoji" w:hAnsi="Segoe UI Emoji" w:cs="Segoe UI Emoji"/>
+        </w:rPr>
+        <w:t>🚀🎲</w:t>
+      </w:r>
+    </w:p>
+    <w:p>
+      <w:pPr>
+        <w:spacing w:before="100" w:beforeAutospacing="1" w:after="100" w:afterAutospacing="1" w:line="240" w:lineRule="auto"/>
+        <w:rPr>
+          <w:rFonts w:ascii="Times New Roman" w:eastAsia="Times New Roman" w:hAnsi="Times New Roman" w:cs="Times New Roman"/>
+          <w:sz w:val="24"/>
+          <w:szCs w:val="24"/>
+          <w:lang w:eastAsia="pt-BR"/>
+        </w:rPr>
+      </w:pPr>
     </w:p>
     <w:p/>
     <w:sectPr>
@@ -2283,9 +4090,9 @@
 <file path=word/numbering.xml><?xml version="1.0" encoding="utf-8"?>
 <w:numbering xmlns:wpc="http://schemas.microsoft.com/office/word/2010/wordprocessingCanvas" xmlns:cx="http://schemas.microsoft.com/office/drawing/2014/chartex" xmlns:cx1="http://schemas.microsoft.com/office/drawing/2015/9/8/chartex" xmlns:cx2="http://schemas.microsoft.com/office/drawing/2015/10/21/chartex" xmlns:cx3="http://schemas.microsoft.com/office/drawing/2016/5/9/chartex" xmlns:cx4="http://schemas.microsoft.com/office/drawing/2016/5/10/chartex" xmlns:cx5="http://schemas.microsoft.com/office/drawing/2016/5/11/chartex" xmlns:cx6="http://schemas.microsoft.com/office/drawing/2016/5/12/chartex" xmlns:cx7="http://schemas.microsoft.com/office/drawing/2016/5/13/chartex" xmlns:cx8="http://schemas.microsoft.com/office/drawing/2016/5/14/chartex" xmlns:mc="http://schemas.openxmlformats.org/markup-compatibility/2006" xmlns:aink="http://schemas.microsoft.com/office/drawing/2016/ink" xmlns:am3d="http://schemas.microsoft.com/office/drawing/2017/model3d" xmlns:o="urn:schemas-microsoft-com:office:office" xmlns:r="http://schemas.openxmlformats.org/officeDocument/2006/relationships" xmlns:m="http://schemas.openxmlformats.org/officeDocument/2006/math" xmlns:v="urn:schemas-microsoft-com:vml" xmlns:wp14="http://schemas.microsoft.com/office/word/2010/wordprocessingDrawing" xmlns:wp="http://schemas.openxmlformats.org/drawingml/2006/wordprocessingDrawing" xmlns:w10="urn:schemas-microsoft-com:office:word" xmlns:w="http://schemas.openxmlformats.org/wordprocessingml/2006/main" xmlns:w14="http://schemas.microsoft.com/office/word/2010/wordml" xmlns:w15="http://schemas.microsoft.com/office/word/2012/wordml" xmlns:w16cex="http://schemas.microsoft.com/office/word/2018/wordml/cex" xmlns:w16cid="http://schemas.microsoft.com/office/word/2016/wordml/cid" xmlns:w16="http://schemas.microsoft.com/office/word/2018/wordml" xmlns:w16sdtdh="http://schemas.microsoft.com/office/word/2020/wordml/sdtdatahash" xmlns:w16se="http://schemas.microsoft.com/office/word/2015/wordml/symex" xmlns:wpg="http://schemas.microsoft.com/office/word/2010/wordprocessingGroup" xmlns:wpi="http://schemas.microsoft.com/office/word/2010/wordprocessingInk" xmlns:wne="http://schemas.microsoft.com/office/word/2006/wordml" xmlns:wps="http://schemas.microsoft.com/office/word/2010/wordprocessingShape" mc:Ignorable="w14 w15 w16se w16cid w16 w16cex w16sdtdh wp14">
   <w:abstractNum w:abstractNumId="0" w15:restartNumberingAfterBreak="0">
-    <w:nsid w:val="532E55F2"/>
+    <w:nsid w:val="30F44382"/>
     <w:multiLevelType w:val="multilevel"/>
-    <w:tmpl w:val="BBDC7A66"/>
+    <w:tmpl w:val="191A4E20"/>
     <w:lvl w:ilvl="0">
       <w:start w:val="1"/>
       <w:numFmt w:val="bullet"/>
@@ -2432,6 +4239,421 @@
     </w:lvl>
   </w:abstractNum>
   <w:abstractNum w:abstractNumId="1" w15:restartNumberingAfterBreak="0">
+    <w:nsid w:val="3F310101"/>
+    <w:multiLevelType w:val="multilevel"/>
+    <w:tmpl w:val="425086DA"/>
+    <w:lvl w:ilvl="0">
+      <w:start w:val="1"/>
+      <w:numFmt w:val="bullet"/>
+      <w:lvlText w:val=""/>
+      <w:lvlJc w:val="left"/>
+      <w:pPr>
+        <w:tabs>
+          <w:tab w:val="num" w:pos="720"/>
+        </w:tabs>
+        <w:ind w:left="720" w:hanging="360"/>
+      </w:pPr>
+      <w:rPr>
+        <w:rFonts w:ascii="Symbol" w:hAnsi="Symbol" w:hint="default"/>
+        <w:sz w:val="20"/>
+      </w:rPr>
+    </w:lvl>
+    <w:lvl w:ilvl="1" w:tentative="1">
+      <w:start w:val="1"/>
+      <w:numFmt w:val="bullet"/>
+      <w:lvlText w:val="o"/>
+      <w:lvlJc w:val="left"/>
+      <w:pPr>
+        <w:tabs>
+          <w:tab w:val="num" w:pos="1440"/>
+        </w:tabs>
+        <w:ind w:left="1440" w:hanging="360"/>
+      </w:pPr>
+      <w:rPr>
+        <w:rFonts w:ascii="Courier New" w:hAnsi="Courier New" w:hint="default"/>
+        <w:sz w:val="20"/>
+      </w:rPr>
+    </w:lvl>
+    <w:lvl w:ilvl="2" w:tentative="1">
+      <w:start w:val="1"/>
+      <w:numFmt w:val="bullet"/>
+      <w:lvlText w:val=""/>
+      <w:lvlJc w:val="left"/>
+      <w:pPr>
+        <w:tabs>
+          <w:tab w:val="num" w:pos="2160"/>
+        </w:tabs>
+        <w:ind w:left="2160" w:hanging="360"/>
+      </w:pPr>
+      <w:rPr>
+        <w:rFonts w:ascii="Wingdings" w:hAnsi="Wingdings" w:hint="default"/>
+        <w:sz w:val="20"/>
+      </w:rPr>
+    </w:lvl>
+    <w:lvl w:ilvl="3" w:tentative="1">
+      <w:start w:val="1"/>
+      <w:numFmt w:val="bullet"/>
+      <w:lvlText w:val=""/>
+      <w:lvlJc w:val="left"/>
+      <w:pPr>
+        <w:tabs>
+          <w:tab w:val="num" w:pos="2880"/>
+        </w:tabs>
+        <w:ind w:left="2880" w:hanging="360"/>
+      </w:pPr>
+      <w:rPr>
+        <w:rFonts w:ascii="Wingdings" w:hAnsi="Wingdings" w:hint="default"/>
+        <w:sz w:val="20"/>
+      </w:rPr>
+    </w:lvl>
+    <w:lvl w:ilvl="4" w:tentative="1">
+      <w:start w:val="1"/>
+      <w:numFmt w:val="bullet"/>
+      <w:lvlText w:val=""/>
+      <w:lvlJc w:val="left"/>
+      <w:pPr>
+        <w:tabs>
+          <w:tab w:val="num" w:pos="3600"/>
+        </w:tabs>
+        <w:ind w:left="3600" w:hanging="360"/>
+      </w:pPr>
+      <w:rPr>
+        <w:rFonts w:ascii="Wingdings" w:hAnsi="Wingdings" w:hint="default"/>
+        <w:sz w:val="20"/>
+      </w:rPr>
+    </w:lvl>
+    <w:lvl w:ilvl="5" w:tentative="1">
+      <w:start w:val="1"/>
+      <w:numFmt w:val="bullet"/>
+      <w:lvlText w:val=""/>
+      <w:lvlJc w:val="left"/>
+      <w:pPr>
+        <w:tabs>
+          <w:tab w:val="num" w:pos="4320"/>
+        </w:tabs>
+        <w:ind w:left="4320" w:hanging="360"/>
+      </w:pPr>
+      <w:rPr>
+        <w:rFonts w:ascii="Wingdings" w:hAnsi="Wingdings" w:hint="default"/>
+        <w:sz w:val="20"/>
+      </w:rPr>
+    </w:lvl>
+    <w:lvl w:ilvl="6" w:tentative="1">
+      <w:start w:val="1"/>
+      <w:numFmt w:val="bullet"/>
+      <w:lvlText w:val=""/>
+      <w:lvlJc w:val="left"/>
+      <w:pPr>
+        <w:tabs>
+          <w:tab w:val="num" w:pos="5040"/>
+        </w:tabs>
+        <w:ind w:left="5040" w:hanging="360"/>
+      </w:pPr>
+      <w:rPr>
+        <w:rFonts w:ascii="Wingdings" w:hAnsi="Wingdings" w:hint="default"/>
+        <w:sz w:val="20"/>
+      </w:rPr>
+    </w:lvl>
+    <w:lvl w:ilvl="7" w:tentative="1">
+      <w:start w:val="1"/>
+      <w:numFmt w:val="bullet"/>
+      <w:lvlText w:val=""/>
+      <w:lvlJc w:val="left"/>
+      <w:pPr>
+        <w:tabs>
+          <w:tab w:val="num" w:pos="5760"/>
+        </w:tabs>
+        <w:ind w:left="5760" w:hanging="360"/>
+      </w:pPr>
+      <w:rPr>
+        <w:rFonts w:ascii="Wingdings" w:hAnsi="Wingdings" w:hint="default"/>
+        <w:sz w:val="20"/>
+      </w:rPr>
+    </w:lvl>
+    <w:lvl w:ilvl="8" w:tentative="1">
+      <w:start w:val="1"/>
+      <w:numFmt w:val="bullet"/>
+      <w:lvlText w:val=""/>
+      <w:lvlJc w:val="left"/>
+      <w:pPr>
+        <w:tabs>
+          <w:tab w:val="num" w:pos="6480"/>
+        </w:tabs>
+        <w:ind w:left="6480" w:hanging="360"/>
+      </w:pPr>
+      <w:rPr>
+        <w:rFonts w:ascii="Wingdings" w:hAnsi="Wingdings" w:hint="default"/>
+        <w:sz w:val="20"/>
+      </w:rPr>
+    </w:lvl>
+  </w:abstractNum>
+  <w:abstractNum w:abstractNumId="2" w15:restartNumberingAfterBreak="0">
+    <w:nsid w:val="532E55F2"/>
+    <w:multiLevelType w:val="multilevel"/>
+    <w:tmpl w:val="BBDC7A66"/>
+    <w:lvl w:ilvl="0">
+      <w:start w:val="1"/>
+      <w:numFmt w:val="bullet"/>
+      <w:lvlText w:val=""/>
+      <w:lvlJc w:val="left"/>
+      <w:pPr>
+        <w:tabs>
+          <w:tab w:val="num" w:pos="720"/>
+        </w:tabs>
+        <w:ind w:left="720" w:hanging="360"/>
+      </w:pPr>
+      <w:rPr>
+        <w:rFonts w:ascii="Symbol" w:hAnsi="Symbol" w:hint="default"/>
+        <w:sz w:val="20"/>
+      </w:rPr>
+    </w:lvl>
+    <w:lvl w:ilvl="1" w:tentative="1">
+      <w:start w:val="1"/>
+      <w:numFmt w:val="bullet"/>
+      <w:lvlText w:val="o"/>
+      <w:lvlJc w:val="left"/>
+      <w:pPr>
+        <w:tabs>
+          <w:tab w:val="num" w:pos="1440"/>
+        </w:tabs>
+        <w:ind w:left="1440" w:hanging="360"/>
+      </w:pPr>
+      <w:rPr>
+        <w:rFonts w:ascii="Courier New" w:hAnsi="Courier New" w:hint="default"/>
+        <w:sz w:val="20"/>
+      </w:rPr>
+    </w:lvl>
+    <w:lvl w:ilvl="2" w:tentative="1">
+      <w:start w:val="1"/>
+      <w:numFmt w:val="bullet"/>
+      <w:lvlText w:val=""/>
+      <w:lvlJc w:val="left"/>
+      <w:pPr>
+        <w:tabs>
+          <w:tab w:val="num" w:pos="2160"/>
+        </w:tabs>
+        <w:ind w:left="2160" w:hanging="360"/>
+      </w:pPr>
+      <w:rPr>
+        <w:rFonts w:ascii="Wingdings" w:hAnsi="Wingdings" w:hint="default"/>
+        <w:sz w:val="20"/>
+      </w:rPr>
+    </w:lvl>
+    <w:lvl w:ilvl="3" w:tentative="1">
+      <w:start w:val="1"/>
+      <w:numFmt w:val="bullet"/>
+      <w:lvlText w:val=""/>
+      <w:lvlJc w:val="left"/>
+      <w:pPr>
+        <w:tabs>
+          <w:tab w:val="num" w:pos="2880"/>
+        </w:tabs>
+        <w:ind w:left="2880" w:hanging="360"/>
+      </w:pPr>
+      <w:rPr>
+        <w:rFonts w:ascii="Wingdings" w:hAnsi="Wingdings" w:hint="default"/>
+        <w:sz w:val="20"/>
+      </w:rPr>
+    </w:lvl>
+    <w:lvl w:ilvl="4" w:tentative="1">
+      <w:start w:val="1"/>
+      <w:numFmt w:val="bullet"/>
+      <w:lvlText w:val=""/>
+      <w:lvlJc w:val="left"/>
+      <w:pPr>
+        <w:tabs>
+          <w:tab w:val="num" w:pos="3600"/>
+        </w:tabs>
+        <w:ind w:left="3600" w:hanging="360"/>
+      </w:pPr>
+      <w:rPr>
+        <w:rFonts w:ascii="Wingdings" w:hAnsi="Wingdings" w:hint="default"/>
+        <w:sz w:val="20"/>
+      </w:rPr>
+    </w:lvl>
+    <w:lvl w:ilvl="5" w:tentative="1">
+      <w:start w:val="1"/>
+      <w:numFmt w:val="bullet"/>
+      <w:lvlText w:val=""/>
+      <w:lvlJc w:val="left"/>
+      <w:pPr>
+        <w:tabs>
+          <w:tab w:val="num" w:pos="4320"/>
+        </w:tabs>
+        <w:ind w:left="4320" w:hanging="360"/>
+      </w:pPr>
+      <w:rPr>
+        <w:rFonts w:ascii="Wingdings" w:hAnsi="Wingdings" w:hint="default"/>
+        <w:sz w:val="20"/>
+      </w:rPr>
+    </w:lvl>
+    <w:lvl w:ilvl="6" w:tentative="1">
+      <w:start w:val="1"/>
+      <w:numFmt w:val="bullet"/>
+      <w:lvlText w:val=""/>
+      <w:lvlJc w:val="left"/>
+      <w:pPr>
+        <w:tabs>
+          <w:tab w:val="num" w:pos="5040"/>
+        </w:tabs>
+        <w:ind w:left="5040" w:hanging="360"/>
+      </w:pPr>
+      <w:rPr>
+        <w:rFonts w:ascii="Wingdings" w:hAnsi="Wingdings" w:hint="default"/>
+        <w:sz w:val="20"/>
+      </w:rPr>
+    </w:lvl>
+    <w:lvl w:ilvl="7" w:tentative="1">
+      <w:start w:val="1"/>
+      <w:numFmt w:val="bullet"/>
+      <w:lvlText w:val=""/>
+      <w:lvlJc w:val="left"/>
+      <w:pPr>
+        <w:tabs>
+          <w:tab w:val="num" w:pos="5760"/>
+        </w:tabs>
+        <w:ind w:left="5760" w:hanging="360"/>
+      </w:pPr>
+      <w:rPr>
+        <w:rFonts w:ascii="Wingdings" w:hAnsi="Wingdings" w:hint="default"/>
+        <w:sz w:val="20"/>
+      </w:rPr>
+    </w:lvl>
+    <w:lvl w:ilvl="8" w:tentative="1">
+      <w:start w:val="1"/>
+      <w:numFmt w:val="bullet"/>
+      <w:lvlText w:val=""/>
+      <w:lvlJc w:val="left"/>
+      <w:pPr>
+        <w:tabs>
+          <w:tab w:val="num" w:pos="6480"/>
+        </w:tabs>
+        <w:ind w:left="6480" w:hanging="360"/>
+      </w:pPr>
+      <w:rPr>
+        <w:rFonts w:ascii="Wingdings" w:hAnsi="Wingdings" w:hint="default"/>
+        <w:sz w:val="20"/>
+      </w:rPr>
+    </w:lvl>
+  </w:abstractNum>
+  <w:abstractNum w:abstractNumId="3" w15:restartNumberingAfterBreak="0">
+    <w:nsid w:val="753C550A"/>
+    <w:multiLevelType w:val="multilevel"/>
+    <w:tmpl w:val="70C6F1E6"/>
+    <w:lvl w:ilvl="0">
+      <w:start w:val="1"/>
+      <w:numFmt w:val="decimal"/>
+      <w:lvlText w:val="%1."/>
+      <w:lvlJc w:val="left"/>
+      <w:pPr>
+        <w:tabs>
+          <w:tab w:val="num" w:pos="720"/>
+        </w:tabs>
+        <w:ind w:left="720" w:hanging="360"/>
+      </w:pPr>
+    </w:lvl>
+    <w:lvl w:ilvl="1">
+      <w:start w:val="1"/>
+      <w:numFmt w:val="bullet"/>
+      <w:lvlText w:val="o"/>
+      <w:lvlJc w:val="left"/>
+      <w:pPr>
+        <w:tabs>
+          <w:tab w:val="num" w:pos="1440"/>
+        </w:tabs>
+        <w:ind w:left="1440" w:hanging="360"/>
+      </w:pPr>
+      <w:rPr>
+        <w:rFonts w:ascii="Courier New" w:hAnsi="Courier New" w:hint="default"/>
+        <w:sz w:val="20"/>
+      </w:rPr>
+    </w:lvl>
+    <w:lvl w:ilvl="2" w:tentative="1">
+      <w:start w:val="1"/>
+      <w:numFmt w:val="decimal"/>
+      <w:lvlText w:val="%3."/>
+      <w:lvlJc w:val="left"/>
+      <w:pPr>
+        <w:tabs>
+          <w:tab w:val="num" w:pos="2160"/>
+        </w:tabs>
+        <w:ind w:left="2160" w:hanging="360"/>
+      </w:pPr>
+    </w:lvl>
+    <w:lvl w:ilvl="3" w:tentative="1">
+      <w:start w:val="1"/>
+      <w:numFmt w:val="decimal"/>
+      <w:lvlText w:val="%4."/>
+      <w:lvlJc w:val="left"/>
+      <w:pPr>
+        <w:tabs>
+          <w:tab w:val="num" w:pos="2880"/>
+        </w:tabs>
+        <w:ind w:left="2880" w:hanging="360"/>
+      </w:pPr>
+    </w:lvl>
+    <w:lvl w:ilvl="4" w:tentative="1">
+      <w:start w:val="1"/>
+      <w:numFmt w:val="decimal"/>
+      <w:lvlText w:val="%5."/>
+      <w:lvlJc w:val="left"/>
+      <w:pPr>
+        <w:tabs>
+          <w:tab w:val="num" w:pos="3600"/>
+        </w:tabs>
+        <w:ind w:left="3600" w:hanging="360"/>
+      </w:pPr>
+    </w:lvl>
+    <w:lvl w:ilvl="5" w:tentative="1">
+      <w:start w:val="1"/>
+      <w:numFmt w:val="decimal"/>
+      <w:lvlText w:val="%6."/>
+      <w:lvlJc w:val="left"/>
+      <w:pPr>
+        <w:tabs>
+          <w:tab w:val="num" w:pos="4320"/>
+        </w:tabs>
+        <w:ind w:left="4320" w:hanging="360"/>
+      </w:pPr>
+    </w:lvl>
+    <w:lvl w:ilvl="6" w:tentative="1">
+      <w:start w:val="1"/>
+      <w:numFmt w:val="decimal"/>
+      <w:lvlText w:val="%7."/>
+      <w:lvlJc w:val="left"/>
+      <w:pPr>
+        <w:tabs>
+          <w:tab w:val="num" w:pos="5040"/>
+        </w:tabs>
+        <w:ind w:left="5040" w:hanging="360"/>
+      </w:pPr>
+    </w:lvl>
+    <w:lvl w:ilvl="7" w:tentative="1">
+      <w:start w:val="1"/>
+      <w:numFmt w:val="decimal"/>
+      <w:lvlText w:val="%8."/>
+      <w:lvlJc w:val="left"/>
+      <w:pPr>
+        <w:tabs>
+          <w:tab w:val="num" w:pos="5760"/>
+        </w:tabs>
+        <w:ind w:left="5760" w:hanging="360"/>
+      </w:pPr>
+    </w:lvl>
+    <w:lvl w:ilvl="8" w:tentative="1">
+      <w:start w:val="1"/>
+      <w:numFmt w:val="decimal"/>
+      <w:lvlText w:val="%9."/>
+      <w:lvlJc w:val="left"/>
+      <w:pPr>
+        <w:tabs>
+          <w:tab w:val="num" w:pos="6480"/>
+        </w:tabs>
+        <w:ind w:left="6480" w:hanging="360"/>
+      </w:pPr>
+    </w:lvl>
+  </w:abstractNum>
+  <w:abstractNum w:abstractNumId="4" w15:restartNumberingAfterBreak="0">
     <w:nsid w:val="797251C5"/>
     <w:multiLevelType w:val="multilevel"/>
     <w:tmpl w:val="70FAC230"/>
@@ -2544,11 +4766,172 @@
       </w:pPr>
     </w:lvl>
   </w:abstractNum>
+  <w:abstractNum w:abstractNumId="5" w15:restartNumberingAfterBreak="0">
+    <w:nsid w:val="7A5607F3"/>
+    <w:multiLevelType w:val="multilevel"/>
+    <w:tmpl w:val="6FBE39EE"/>
+    <w:lvl w:ilvl="0">
+      <w:start w:val="1"/>
+      <w:numFmt w:val="bullet"/>
+      <w:lvlText w:val=""/>
+      <w:lvlJc w:val="left"/>
+      <w:pPr>
+        <w:tabs>
+          <w:tab w:val="num" w:pos="720"/>
+        </w:tabs>
+        <w:ind w:left="720" w:hanging="360"/>
+      </w:pPr>
+      <w:rPr>
+        <w:rFonts w:ascii="Symbol" w:hAnsi="Symbol" w:hint="default"/>
+        <w:sz w:val="20"/>
+      </w:rPr>
+    </w:lvl>
+    <w:lvl w:ilvl="1" w:tentative="1">
+      <w:start w:val="1"/>
+      <w:numFmt w:val="bullet"/>
+      <w:lvlText w:val="o"/>
+      <w:lvlJc w:val="left"/>
+      <w:pPr>
+        <w:tabs>
+          <w:tab w:val="num" w:pos="1440"/>
+        </w:tabs>
+        <w:ind w:left="1440" w:hanging="360"/>
+      </w:pPr>
+      <w:rPr>
+        <w:rFonts w:ascii="Courier New" w:hAnsi="Courier New" w:hint="default"/>
+        <w:sz w:val="20"/>
+      </w:rPr>
+    </w:lvl>
+    <w:lvl w:ilvl="2" w:tentative="1">
+      <w:start w:val="1"/>
+      <w:numFmt w:val="bullet"/>
+      <w:lvlText w:val=""/>
+      <w:lvlJc w:val="left"/>
+      <w:pPr>
+        <w:tabs>
+          <w:tab w:val="num" w:pos="2160"/>
+        </w:tabs>
+        <w:ind w:left="2160" w:hanging="360"/>
+      </w:pPr>
+      <w:rPr>
+        <w:rFonts w:ascii="Wingdings" w:hAnsi="Wingdings" w:hint="default"/>
+        <w:sz w:val="20"/>
+      </w:rPr>
+    </w:lvl>
+    <w:lvl w:ilvl="3" w:tentative="1">
+      <w:start w:val="1"/>
+      <w:numFmt w:val="bullet"/>
+      <w:lvlText w:val=""/>
+      <w:lvlJc w:val="left"/>
+      <w:pPr>
+        <w:tabs>
+          <w:tab w:val="num" w:pos="2880"/>
+        </w:tabs>
+        <w:ind w:left="2880" w:hanging="360"/>
+      </w:pPr>
+      <w:rPr>
+        <w:rFonts w:ascii="Wingdings" w:hAnsi="Wingdings" w:hint="default"/>
+        <w:sz w:val="20"/>
+      </w:rPr>
+    </w:lvl>
+    <w:lvl w:ilvl="4" w:tentative="1">
+      <w:start w:val="1"/>
+      <w:numFmt w:val="bullet"/>
+      <w:lvlText w:val=""/>
+      <w:lvlJc w:val="left"/>
+      <w:pPr>
+        <w:tabs>
+          <w:tab w:val="num" w:pos="3600"/>
+        </w:tabs>
+        <w:ind w:left="3600" w:hanging="360"/>
+      </w:pPr>
+      <w:rPr>
+        <w:rFonts w:ascii="Wingdings" w:hAnsi="Wingdings" w:hint="default"/>
+        <w:sz w:val="20"/>
+      </w:rPr>
+    </w:lvl>
+    <w:lvl w:ilvl="5" w:tentative="1">
+      <w:start w:val="1"/>
+      <w:numFmt w:val="bullet"/>
+      <w:lvlText w:val=""/>
+      <w:lvlJc w:val="left"/>
+      <w:pPr>
+        <w:tabs>
+          <w:tab w:val="num" w:pos="4320"/>
+        </w:tabs>
+        <w:ind w:left="4320" w:hanging="360"/>
+      </w:pPr>
+      <w:rPr>
+        <w:rFonts w:ascii="Wingdings" w:hAnsi="Wingdings" w:hint="default"/>
+        <w:sz w:val="20"/>
+      </w:rPr>
+    </w:lvl>
+    <w:lvl w:ilvl="6" w:tentative="1">
+      <w:start w:val="1"/>
+      <w:numFmt w:val="bullet"/>
+      <w:lvlText w:val=""/>
+      <w:lvlJc w:val="left"/>
+      <w:pPr>
+        <w:tabs>
+          <w:tab w:val="num" w:pos="5040"/>
+        </w:tabs>
+        <w:ind w:left="5040" w:hanging="360"/>
+      </w:pPr>
+      <w:rPr>
+        <w:rFonts w:ascii="Wingdings" w:hAnsi="Wingdings" w:hint="default"/>
+        <w:sz w:val="20"/>
+      </w:rPr>
+    </w:lvl>
+    <w:lvl w:ilvl="7" w:tentative="1">
+      <w:start w:val="1"/>
+      <w:numFmt w:val="bullet"/>
+      <w:lvlText w:val=""/>
+      <w:lvlJc w:val="left"/>
+      <w:pPr>
+        <w:tabs>
+          <w:tab w:val="num" w:pos="5760"/>
+        </w:tabs>
+        <w:ind w:left="5760" w:hanging="360"/>
+      </w:pPr>
+      <w:rPr>
+        <w:rFonts w:ascii="Wingdings" w:hAnsi="Wingdings" w:hint="default"/>
+        <w:sz w:val="20"/>
+      </w:rPr>
+    </w:lvl>
+    <w:lvl w:ilvl="8" w:tentative="1">
+      <w:start w:val="1"/>
+      <w:numFmt w:val="bullet"/>
+      <w:lvlText w:val=""/>
+      <w:lvlJc w:val="left"/>
+      <w:pPr>
+        <w:tabs>
+          <w:tab w:val="num" w:pos="6480"/>
+        </w:tabs>
+        <w:ind w:left="6480" w:hanging="360"/>
+      </w:pPr>
+      <w:rPr>
+        <w:rFonts w:ascii="Wingdings" w:hAnsi="Wingdings" w:hint="default"/>
+        <w:sz w:val="20"/>
+      </w:rPr>
+    </w:lvl>
+  </w:abstractNum>
   <w:num w:numId="1">
+    <w:abstractNumId w:val="4"/>
+  </w:num>
+  <w:num w:numId="2">
+    <w:abstractNumId w:val="2"/>
+  </w:num>
+  <w:num w:numId="3">
+    <w:abstractNumId w:val="0"/>
+  </w:num>
+  <w:num w:numId="4">
     <w:abstractNumId w:val="1"/>
   </w:num>
-  <w:num w:numId="2">
-    <w:abstractNumId w:val="0"/>
+  <w:num w:numId="5">
+    <w:abstractNumId w:val="5"/>
+  </w:num>
+  <w:num w:numId="6">
+    <w:abstractNumId w:val="3"/>
   </w:num>
 </w:numbering>
 </file>
@@ -2952,6 +5335,27 @@
     <w:name w:val="Normal"/>
     <w:qFormat/>
   </w:style>
+  <w:style w:type="paragraph" w:styleId="Ttulo1">
+    <w:name w:val="heading 1"/>
+    <w:basedOn w:val="Normal"/>
+    <w:next w:val="Normal"/>
+    <w:link w:val="Ttulo1Char"/>
+    <w:uiPriority w:val="9"/>
+    <w:qFormat/>
+    <w:rsid w:val="000013CF"/>
+    <w:pPr>
+      <w:keepNext/>
+      <w:keepLines/>
+      <w:spacing w:before="240" w:after="0"/>
+      <w:outlineLvl w:val="0"/>
+    </w:pPr>
+    <w:rPr>
+      <w:rFonts w:asciiTheme="majorHAnsi" w:eastAsiaTheme="majorEastAsia" w:hAnsiTheme="majorHAnsi" w:cstheme="majorBidi"/>
+      <w:color w:val="2F5496" w:themeColor="accent1" w:themeShade="BF"/>
+      <w:sz w:val="32"/>
+      <w:szCs w:val="32"/>
+    </w:rPr>
+  </w:style>
   <w:style w:type="paragraph" w:styleId="Ttulo2">
     <w:name w:val="heading 2"/>
     <w:basedOn w:val="Normal"/>
@@ -3138,6 +5542,19 @@
       <w:sz w:val="20"/>
       <w:szCs w:val="20"/>
       <w:lang w:eastAsia="pt-BR"/>
+    </w:rPr>
+  </w:style>
+  <w:style w:type="character" w:customStyle="1" w:styleId="Ttulo1Char">
+    <w:name w:val="Título 1 Char"/>
+    <w:basedOn w:val="Fontepargpadro"/>
+    <w:link w:val="Ttulo1"/>
+    <w:uiPriority w:val="9"/>
+    <w:rsid w:val="000013CF"/>
+    <w:rPr>
+      <w:rFonts w:asciiTheme="majorHAnsi" w:eastAsiaTheme="majorEastAsia" w:hAnsiTheme="majorHAnsi" w:cstheme="majorBidi"/>
+      <w:color w:val="2F5496" w:themeColor="accent1" w:themeShade="BF"/>
+      <w:sz w:val="32"/>
+      <w:szCs w:val="32"/>
     </w:rPr>
   </w:style>
 </w:styles>

</xml_diff>